<commit_message>
update for module 6 assignment
update for module 6 assignment
</commit_message>
<xml_diff>
--- a/CSC 500/Module 5/ZachFrye_M5_Assignment1.docx
+++ b/CSC 500/Module 5/ZachFrye_M5_Assignment1.docx
@@ -4747,13 +4747,16 @@
           <w:sz w:val="24"/>
         </w:rPr>
       </w:pPr>
-      <w:r>
-        <w:rPr>
-          <w:rFonts w:ascii="Times New Roman" w:hAnsi="Times New Roman" w:cs="Times New Roman"/>
-          <w:sz w:val="24"/>
-        </w:rPr>
-        <w:t>GitHub Repository</w:t>
-      </w:r>
+      <w:hyperlink r:id="rId7" w:history="1">
+        <w:r>
+          <w:rPr>
+            <w:rStyle w:val="Hyperlink"/>
+            <w:rFonts w:ascii="Times New Roman" w:hAnsi="Times New Roman" w:cs="Times New Roman"/>
+            <w:sz w:val="24"/>
+          </w:rPr>
+          <w:t>GitHub Repository</w:t>
+        </w:r>
+      </w:hyperlink>
       <w:bookmarkStart w:id="0" w:name="_GoBack"/>
       <w:bookmarkEnd w:id="0"/>
     </w:p>

</xml_diff>